<commit_message>
Updated document "farmer prototypes"
</commit_message>
<xml_diff>
--- a/FARMERS PROTOTYPES.docx
+++ b/FARMERS PROTOTYPES.docx
@@ -1,6 +1,6 @@
 
 <file path=word/document.xml><?xml version="1.0" encoding="utf-8"?>
-<w:document xmlns:wpc="http://schemas.microsoft.com/office/word/2010/wordprocessingCanvas" xmlns:cx="http://schemas.microsoft.com/office/drawing/2014/chartex" xmlns:cx1="http://schemas.microsoft.com/office/drawing/2015/9/8/chartex" xmlns:cx2="http://schemas.microsoft.com/office/drawing/2015/10/21/chartex" xmlns:cx3="http://schemas.microsoft.com/office/drawing/2016/5/9/chartex" xmlns:cx4="http://schemas.microsoft.com/office/drawing/2016/5/10/chartex" xmlns:cx5="http://schemas.microsoft.com/office/drawing/2016/5/11/chartex" xmlns:cx6="http://schemas.microsoft.com/office/drawing/2016/5/12/chartex" xmlns:cx7="http://schemas.microsoft.com/office/drawing/2016/5/13/chartex" xmlns:cx8="http://schemas.microsoft.com/office/drawing/2016/5/14/chartex" xmlns:mc="http://schemas.openxmlformats.org/markup-compatibility/2006" xmlns:aink="http://schemas.microsoft.com/office/drawing/2016/ink" xmlns:am3d="http://schemas.microsoft.com/office/drawing/2017/model3d" xmlns:o="urn:schemas-microsoft-com:office:office" xmlns:oel="http://schemas.microsoft.com/office/2019/extlst" xmlns:r="http://schemas.openxmlformats.org/officeDocument/2006/relationships" xmlns:m="http://schemas.openxmlformats.org/officeDocument/2006/math" xmlns:v="urn:schemas-microsoft-com:vml" xmlns:wp14="http://schemas.microsoft.com/office/word/2010/wordprocessingDrawing" xmlns:wp="http://schemas.openxmlformats.org/drawingml/2006/wordprocessingDrawing" xmlns:w10="urn:schemas-microsoft-com:office:word" xmlns:w="http://schemas.openxmlformats.org/wordprocessingml/2006/main" xmlns:w14="http://schemas.microsoft.com/office/word/2010/wordml" xmlns:w15="http://schemas.microsoft.com/office/word/2012/wordml" xmlns:w16cex="http://schemas.microsoft.com/office/word/2018/wordml/cex" xmlns:w16cid="http://schemas.microsoft.com/office/word/2016/wordml/cid" xmlns:w16="http://schemas.microsoft.com/office/word/2018/wordml" xmlns:w16du="http://schemas.microsoft.com/office/word/2023/wordml/word16du" xmlns:w16sdtdh="http://schemas.microsoft.com/office/word/2020/wordml/sdtdatahash" xmlns:w16se="http://schemas.microsoft.com/office/word/2015/wordml/symex" xmlns:wpg="http://schemas.microsoft.com/office/word/2010/wordprocessingGroup" xmlns:wpi="http://schemas.microsoft.com/office/word/2010/wordprocessingInk" xmlns:wne="http://schemas.microsoft.com/office/word/2006/wordml" xmlns:wps="http://schemas.microsoft.com/office/word/2010/wordprocessingShape" mc:Ignorable="w14 w15 w16se w16cid w16 w16cex w16sdtdh wp14">
+<w:document xmlns:wpc="http://schemas.microsoft.com/office/word/2010/wordprocessingCanvas" xmlns:cx="http://schemas.microsoft.com/office/drawing/2014/chartex" xmlns:cx1="http://schemas.microsoft.com/office/drawing/2015/9/8/chartex" xmlns:cx2="http://schemas.microsoft.com/office/drawing/2015/10/21/chartex" xmlns:cx3="http://schemas.microsoft.com/office/drawing/2016/5/9/chartex" xmlns:cx4="http://schemas.microsoft.com/office/drawing/2016/5/10/chartex" xmlns:cx5="http://schemas.microsoft.com/office/drawing/2016/5/11/chartex" xmlns:cx6="http://schemas.microsoft.com/office/drawing/2016/5/12/chartex" xmlns:cx7="http://schemas.microsoft.com/office/drawing/2016/5/13/chartex" xmlns:cx8="http://schemas.microsoft.com/office/drawing/2016/5/14/chartex" xmlns:mc="http://schemas.openxmlformats.org/markup-compatibility/2006" xmlns:aink="http://schemas.microsoft.com/office/drawing/2016/ink" xmlns:am3d="http://schemas.microsoft.com/office/drawing/2017/model3d" xmlns:o="urn:schemas-microsoft-com:office:office" xmlns:oel="http://schemas.microsoft.com/office/2019/extlst" xmlns:r="http://schemas.openxmlformats.org/officeDocument/2006/relationships" xmlns:m="http://schemas.openxmlformats.org/officeDocument/2006/math" xmlns:v="urn:schemas-microsoft-com:vml" xmlns:wp14="http://schemas.microsoft.com/office/word/2010/wordprocessingDrawing" xmlns:wp="http://schemas.openxmlformats.org/drawingml/2006/wordprocessingDrawing" xmlns:w10="urn:schemas-microsoft-com:office:word" xmlns:w="http://schemas.openxmlformats.org/wordprocessingml/2006/main" xmlns:w14="http://schemas.microsoft.com/office/word/2010/wordml" xmlns:w15="http://schemas.microsoft.com/office/word/2012/wordml" xmlns:w16cex="http://schemas.microsoft.com/office/word/2018/wordml/cex" xmlns:w16cid="http://schemas.microsoft.com/office/word/2016/wordml/cid" xmlns:w16="http://schemas.microsoft.com/office/word/2018/wordml" xmlns:w16sdtdh="http://schemas.microsoft.com/office/word/2020/wordml/sdtdatahash" xmlns:w16se="http://schemas.microsoft.com/office/word/2015/wordml/symex" xmlns:wpg="http://schemas.microsoft.com/office/word/2010/wordprocessingGroup" xmlns:wpi="http://schemas.microsoft.com/office/word/2010/wordprocessingInk" xmlns:wne="http://schemas.microsoft.com/office/word/2006/wordml" xmlns:wps="http://schemas.microsoft.com/office/word/2010/wordprocessingShape" mc:Ignorable="w14 w15 w16se w16cid w16 w16cex w16sdtdh wp14">
   <w:body>
     <w:p>
       <w:pPr>
@@ -1330,23 +1330,7 @@
           <w:color w:val="FF0000"/>
           <w:lang w:val="en-US"/>
         </w:rPr>
-        <w:t xml:space="preserve">maximum number of animals </w:t>
-      </w:r>
-      <w:proofErr w:type="gramStart"/>
-      <w:r>
-        <w:rPr>
-          <w:color w:val="FF0000"/>
-          <w:lang w:val="en-US"/>
-        </w:rPr>
-        <w:t>is</w:t>
-      </w:r>
-      <w:proofErr w:type="gramEnd"/>
-      <w:r>
-        <w:rPr>
-          <w:color w:val="FF0000"/>
-          <w:lang w:val="en-US"/>
-        </w:rPr>
-        <w:t xml:space="preserve"> determined by the natural limits of the system (</w:t>
+        <w:t>maximum number of animals is determined by the natural limits of the system (</w:t>
       </w:r>
       <w:r>
         <w:rPr>
@@ -1391,6 +1375,103 @@
       <w:pPr>
         <w:jc w:val="both"/>
         <w:rPr>
+          <w:color w:val="FF0000"/>
+          <w:lang w:val="en-US"/>
+        </w:rPr>
+      </w:pPr>
+      <w:r>
+        <w:rPr>
+          <w:b/>
+          <w:bCs/>
+          <w:color w:val="FF0000"/>
+          <w:lang w:val="en-US"/>
+        </w:rPr>
+        <w:t>How breeding works:</w:t>
+      </w:r>
+      <w:r>
+        <w:rPr>
+          <w:color w:val="FF0000"/>
+          <w:lang w:val="en-US"/>
+        </w:rPr>
+        <w:t xml:space="preserve"> </w:t>
+      </w:r>
+      <w:r>
+        <w:rPr>
+          <w:color w:val="FF0000"/>
+          <w:lang w:val="en-US"/>
+        </w:rPr>
+        <w:t>breeding males and cows are constantly mixed, resulting in births throughout the year.</w:t>
+      </w:r>
+    </w:p>
+    <w:p>
+      <w:pPr>
+        <w:jc w:val="both"/>
+        <w:rPr>
+          <w:color w:val="FF0000"/>
+          <w:lang w:val="en-US"/>
+        </w:rPr>
+      </w:pPr>
+      <w:r>
+        <w:rPr>
+          <w:b/>
+          <w:bCs/>
+          <w:color w:val="FF0000"/>
+          <w:lang w:val="en-US"/>
+        </w:rPr>
+        <w:t xml:space="preserve">How </w:t>
+      </w:r>
+      <w:r>
+        <w:rPr>
+          <w:b/>
+          <w:bCs/>
+          <w:color w:val="FF0000"/>
+          <w:lang w:val="en-US"/>
+        </w:rPr>
+        <w:t xml:space="preserve">early </w:t>
+      </w:r>
+      <w:r>
+        <w:rPr>
+          <w:b/>
+          <w:bCs/>
+          <w:color w:val="FF0000"/>
+          <w:lang w:val="en-US"/>
+        </w:rPr>
+        <w:t>weaning works</w:t>
+      </w:r>
+      <w:r>
+        <w:rPr>
+          <w:b/>
+          <w:bCs/>
+          <w:color w:val="FF0000"/>
+          <w:lang w:val="en-US"/>
+        </w:rPr>
+        <w:t>:</w:t>
+      </w:r>
+      <w:r>
+        <w:rPr>
+          <w:lang w:val="en-US"/>
+        </w:rPr>
+        <w:t xml:space="preserve"> </w:t>
+      </w:r>
+      <w:r>
+        <w:rPr>
+          <w:color w:val="FF0000"/>
+          <w:lang w:val="en-US"/>
+        </w:rPr>
+        <w:t>c</w:t>
+      </w:r>
+      <w:r>
+        <w:rPr>
+          <w:color w:val="FF0000"/>
+          <w:lang w:val="en-US"/>
+        </w:rPr>
+        <w:t>alves wean naturally after eight months of age or if the mother dies prematurely.</w:t>
+      </w:r>
+    </w:p>
+    <w:p>
+      <w:pPr>
+        <w:jc w:val="both"/>
+        <w:rPr>
           <w:lang w:val="en-US"/>
         </w:rPr>
       </w:pPr>
@@ -1443,19 +1524,13 @@
         <w:rPr>
           <w:lang w:val="en-US"/>
         </w:rPr>
-        <w:t>. In some cases, there are also practices such as r</w:t>
-      </w:r>
-      <w:r>
-        <w:rPr>
-          <w:lang w:val="en-US"/>
-        </w:rPr>
-        <w:t>otational grazing based on animal body condition</w:t>
-      </w:r>
-      <w:r>
-        <w:rPr>
-          <w:lang w:val="en-US"/>
-        </w:rPr>
-        <w:t>.</w:t>
+        <w:t xml:space="preserve">. In some </w:t>
+      </w:r>
+      <w:r>
+        <w:rPr>
+          <w:lang w:val="en-US"/>
+        </w:rPr>
+        <w:t>cases, there are also practices such as rotational grazing based on animal body condition.</w:t>
       </w:r>
       <w:r>
         <w:rPr>
@@ -1467,25 +1542,25 @@
         <w:rPr>
           <w:lang w:val="en-US"/>
         </w:rPr>
-        <w:t xml:space="preserve">In times of drought, the animals with the worst health conditions are sold off in order to maximize the profit and to </w:t>
-      </w:r>
-      <w:r>
-        <w:rPr>
-          <w:lang w:val="en-US"/>
-        </w:rPr>
-        <w:t>preserve</w:t>
-      </w:r>
-      <w:r>
-        <w:rPr>
-          <w:lang w:val="en-US"/>
-        </w:rPr>
-        <w:t xml:space="preserve"> animals that are in better body condition.</w:t>
-      </w:r>
-      <w:r>
-        <w:rPr>
-          <w:lang w:val="en-US"/>
-        </w:rPr>
-        <w:t xml:space="preserve"> </w:t>
+        <w:t xml:space="preserve">In times of drought, the animals with the </w:t>
+      </w:r>
+      <w:r>
+        <w:rPr>
+          <w:lang w:val="en-US"/>
+        </w:rPr>
+        <w:t>best</w:t>
+      </w:r>
+      <w:r>
+        <w:rPr>
+          <w:lang w:val="en-US"/>
+        </w:rPr>
+        <w:t xml:space="preserve"> health conditions are sold off in order to maximize the profit </w:t>
+      </w:r>
+      <w:r>
+        <w:rPr>
+          <w:lang w:val="en-US"/>
+        </w:rPr>
+        <w:t>and to purchase feed for animals with lower body weights.</w:t>
       </w:r>
     </w:p>
     <w:p>
@@ -1573,7 +1648,7 @@
           <w:color w:val="FF0000"/>
           <w:lang w:val="en-US"/>
         </w:rPr>
-        <w:t>and empty old cows are sold.</w:t>
+        <w:t>and old cows are sold.</w:t>
       </w:r>
     </w:p>
     <w:p>
@@ -1610,7 +1685,7 @@
           <w:color w:val="FF0000"/>
           <w:lang w:val="en-US"/>
         </w:rPr>
-        <w:t xml:space="preserve"> the number of animals is still above workload capacity, the farmer will sell empty heifers and cows with the lowest </w:t>
+        <w:t xml:space="preserve"> the number of animals is still above workload capacity, the farmer will sell heifers and cows with the lowest </w:t>
       </w:r>
       <w:r>
         <w:rPr>
@@ -1625,6 +1700,177 @@
           <w:lang w:val="en-US"/>
         </w:rPr>
         <w:t xml:space="preserve"> until the system reaches a herd size just below the farmer's workload capacity.</w:t>
+      </w:r>
+    </w:p>
+    <w:p>
+      <w:pPr>
+        <w:jc w:val="both"/>
+        <w:rPr>
+          <w:color w:val="FF0000"/>
+          <w:lang w:val="en-US"/>
+        </w:rPr>
+      </w:pPr>
+      <w:r>
+        <w:rPr>
+          <w:b/>
+          <w:bCs/>
+          <w:color w:val="FF0000"/>
+          <w:lang w:val="en-US"/>
+        </w:rPr>
+        <w:lastRenderedPageBreak/>
+        <w:t>How breeding works:</w:t>
+      </w:r>
+      <w:r>
+        <w:rPr>
+          <w:color w:val="FF0000"/>
+          <w:lang w:val="en-US"/>
+        </w:rPr>
+        <w:t xml:space="preserve"> </w:t>
+      </w:r>
+      <w:r>
+        <w:rPr>
+          <w:color w:val="FF0000"/>
+          <w:lang w:val="en-US"/>
+        </w:rPr>
+        <w:t>breeding males and cows are</w:t>
+      </w:r>
+      <w:r>
+        <w:rPr>
+          <w:color w:val="FF0000"/>
+          <w:lang w:val="en-US"/>
+        </w:rPr>
+        <w:t xml:space="preserve"> put together during the summer to </w:t>
+      </w:r>
+      <w:r>
+        <w:rPr>
+          <w:color w:val="FF0000"/>
+          <w:lang w:val="en-US"/>
+        </w:rPr>
+        <w:t>concentrate the birth of animals in spring (which is the season with greatest availability of resources).</w:t>
+      </w:r>
+    </w:p>
+    <w:p>
+      <w:pPr>
+        <w:jc w:val="both"/>
+        <w:rPr>
+          <w:color w:val="FF0000"/>
+          <w:lang w:val="en-US"/>
+        </w:rPr>
+      </w:pPr>
+      <w:r>
+        <w:rPr>
+          <w:b/>
+          <w:bCs/>
+          <w:color w:val="FF0000"/>
+          <w:lang w:val="en-US"/>
+        </w:rPr>
+        <w:t xml:space="preserve">How </w:t>
+      </w:r>
+      <w:r>
+        <w:rPr>
+          <w:b/>
+          <w:bCs/>
+          <w:color w:val="FF0000"/>
+          <w:lang w:val="en-US"/>
+        </w:rPr>
+        <w:t xml:space="preserve">early </w:t>
+      </w:r>
+      <w:r>
+        <w:rPr>
+          <w:b/>
+          <w:bCs/>
+          <w:color w:val="FF0000"/>
+          <w:lang w:val="en-US"/>
+        </w:rPr>
+        <w:t>weaning works</w:t>
+      </w:r>
+      <w:r>
+        <w:rPr>
+          <w:b/>
+          <w:bCs/>
+          <w:color w:val="FF0000"/>
+          <w:lang w:val="en-US"/>
+        </w:rPr>
+        <w:t>:</w:t>
+      </w:r>
+      <w:r>
+        <w:rPr>
+          <w:lang w:val="en-US"/>
+        </w:rPr>
+        <w:t xml:space="preserve"> </w:t>
+      </w:r>
+      <w:r>
+        <w:rPr>
+          <w:color w:val="FF0000"/>
+          <w:lang w:val="en-US"/>
+        </w:rPr>
+        <w:t>c</w:t>
+      </w:r>
+      <w:r>
+        <w:rPr>
+          <w:color w:val="FF0000"/>
+          <w:lang w:val="en-US"/>
+        </w:rPr>
+        <w:t>alves wean naturally after eight months of age</w:t>
+      </w:r>
+      <w:r>
+        <w:rPr>
+          <w:color w:val="FF0000"/>
+          <w:lang w:val="en-US"/>
+        </w:rPr>
+        <w:t xml:space="preserve"> or </w:t>
+      </w:r>
+      <w:r>
+        <w:rPr>
+          <w:color w:val="FF0000"/>
+          <w:lang w:val="en-US"/>
+        </w:rPr>
+        <w:t>if the mother dies prematurely</w:t>
+      </w:r>
+      <w:r>
+        <w:rPr>
+          <w:color w:val="FF0000"/>
+          <w:lang w:val="en-US"/>
+        </w:rPr>
+        <w:t xml:space="preserve"> or if the mother body condition </w:t>
+      </w:r>
+      <w:r>
+        <w:rPr>
+          <w:color w:val="FF0000"/>
+          <w:lang w:val="en-US"/>
+        </w:rPr>
+        <w:t xml:space="preserve">is </w:t>
+      </w:r>
+      <w:commentRangeStart w:id="2"/>
+      <w:r>
+        <w:rPr>
+          <w:color w:val="FF0000"/>
+          <w:lang w:val="en-US"/>
+        </w:rPr>
+        <w:t xml:space="preserve">below a certain </w:t>
+      </w:r>
+      <w:r>
+        <w:rPr>
+          <w:color w:val="FF0000"/>
+          <w:lang w:val="en-US"/>
+        </w:rPr>
+        <w:t>threshold</w:t>
+      </w:r>
+      <w:commentRangeEnd w:id="2"/>
+      <w:r>
+        <w:rPr>
+          <w:rStyle w:val="Refdecomentario"/>
+          <w:kern w:val="0"/>
+          <w14:ligatures w14:val="none"/>
+        </w:rPr>
+        <w:commentReference w:id="2"/>
+      </w:r>
+      <w:r>
+        <w:rPr>
+          <w:color w:val="FF0000"/>
+          <w:lang w:val="en-US"/>
+        </w:rPr>
+        <w:t>.</w:t>
       </w:r>
     </w:p>
     <w:p>
@@ -1670,14 +1916,7 @@
         <w:rPr>
           <w:lang w:val="en-US"/>
         </w:rPr>
-        <w:t xml:space="preserve"> based on the state of the </w:t>
-      </w:r>
-      <w:r>
-        <w:rPr>
-          <w:lang w:val="en-US"/>
-        </w:rPr>
-        <w:lastRenderedPageBreak/>
-        <w:t>resource</w:t>
+        <w:t xml:space="preserve"> based on the state of the resource</w:t>
       </w:r>
       <w:r>
         <w:rPr>
@@ -1806,7 +2045,7 @@
         </w:rPr>
         <w:t xml:space="preserve"> to ensure animal welfare and grassland conservation, so the maximum number of animals is determined firstly by the </w:t>
       </w:r>
-      <w:commentRangeStart w:id="2"/>
+      <w:commentRangeStart w:id="3"/>
       <w:r>
         <w:rPr>
           <w:color w:val="FF0000"/>
@@ -1814,7 +2053,7 @@
         </w:rPr>
         <w:t xml:space="preserve">farmer's workload capacity </w:t>
       </w:r>
-      <w:commentRangeEnd w:id="2"/>
+      <w:commentRangeEnd w:id="3"/>
       <w:r>
         <w:rPr>
           <w:rStyle w:val="Refdecomentario"/>
@@ -1823,7 +2062,7 @@
           <w:szCs w:val="22"/>
           <w14:ligatures w14:val="none"/>
         </w:rPr>
-        <w:commentReference w:id="2"/>
+        <w:commentReference w:id="3"/>
       </w:r>
       <w:r>
         <w:rPr>
@@ -1904,7 +2143,7 @@
           <w:color w:val="FF0000"/>
           <w:lang w:val="en-US"/>
         </w:rPr>
-        <w:t>, old empty cows and a</w:t>
+        <w:t>, old cows and a</w:t>
       </w:r>
       <w:r>
         <w:rPr>
@@ -1944,7 +2183,7 @@
         </w:rPr>
         <w:t xml:space="preserve">stocking rate of the system is greater than the </w:t>
       </w:r>
-      <w:commentRangeStart w:id="3"/>
+      <w:commentRangeStart w:id="4"/>
       <w:r>
         <w:rPr>
           <w:color w:val="FF0000"/>
@@ -1952,14 +2191,14 @@
         </w:rPr>
         <w:t>stocking rate desired by the farmer</w:t>
       </w:r>
-      <w:commentRangeEnd w:id="3"/>
+      <w:commentRangeEnd w:id="4"/>
       <w:r>
         <w:rPr>
           <w:rStyle w:val="Refdecomentario"/>
           <w:kern w:val="0"/>
           <w14:ligatures w14:val="none"/>
         </w:rPr>
-        <w:commentReference w:id="3"/>
+        <w:commentReference w:id="4"/>
       </w:r>
       <w:r>
         <w:rPr>
@@ -1980,7 +2219,7 @@
           <w:color w:val="FF0000"/>
           <w:lang w:val="en-US"/>
         </w:rPr>
-        <w:t xml:space="preserve">empty heifers and cows with lowest weight </w:t>
+        <w:t xml:space="preserve">heifers and cows with lowest weight </w:t>
       </w:r>
       <w:r>
         <w:rPr>
@@ -2020,6 +2259,118 @@
     </w:p>
     <w:p>
       <w:pPr>
+        <w:jc w:val="both"/>
+        <w:rPr>
+          <w:color w:val="FF0000"/>
+          <w:lang w:val="en-US"/>
+        </w:rPr>
+      </w:pPr>
+      <w:r>
+        <w:rPr>
+          <w:b/>
+          <w:bCs/>
+          <w:color w:val="FF0000"/>
+          <w:lang w:val="en-US"/>
+        </w:rPr>
+        <w:t>How breeding works:</w:t>
+      </w:r>
+      <w:r>
+        <w:rPr>
+          <w:color w:val="FF0000"/>
+          <w:lang w:val="en-US"/>
+        </w:rPr>
+        <w:t xml:space="preserve"> </w:t>
+      </w:r>
+      <w:r>
+        <w:rPr>
+          <w:color w:val="FF0000"/>
+          <w:lang w:val="en-US"/>
+        </w:rPr>
+        <w:t>breeding males and cows are</w:t>
+      </w:r>
+      <w:r>
+        <w:rPr>
+          <w:color w:val="FF0000"/>
+          <w:lang w:val="en-US"/>
+        </w:rPr>
+        <w:t xml:space="preserve"> put together during the summer to concentrate the birth of animals in spring (which is the season with greatest availability of resources).</w:t>
+      </w:r>
+    </w:p>
+    <w:p>
+      <w:pPr>
+        <w:jc w:val="both"/>
+        <w:rPr>
+          <w:color w:val="FF0000"/>
+          <w:lang w:val="en-US"/>
+        </w:rPr>
+      </w:pPr>
+      <w:r>
+        <w:rPr>
+          <w:b/>
+          <w:bCs/>
+          <w:color w:val="FF0000"/>
+          <w:lang w:val="en-US"/>
+        </w:rPr>
+        <w:t xml:space="preserve">How </w:t>
+      </w:r>
+      <w:r>
+        <w:rPr>
+          <w:b/>
+          <w:bCs/>
+          <w:color w:val="FF0000"/>
+          <w:lang w:val="en-US"/>
+        </w:rPr>
+        <w:t xml:space="preserve">early </w:t>
+      </w:r>
+      <w:r>
+        <w:rPr>
+          <w:b/>
+          <w:bCs/>
+          <w:color w:val="FF0000"/>
+          <w:lang w:val="en-US"/>
+        </w:rPr>
+        <w:t>weaning works</w:t>
+      </w:r>
+      <w:r>
+        <w:rPr>
+          <w:b/>
+          <w:bCs/>
+          <w:color w:val="FF0000"/>
+          <w:lang w:val="en-US"/>
+        </w:rPr>
+        <w:t>:</w:t>
+      </w:r>
+      <w:r>
+        <w:rPr>
+          <w:lang w:val="en-US"/>
+        </w:rPr>
+        <w:t xml:space="preserve"> </w:t>
+      </w:r>
+      <w:r>
+        <w:rPr>
+          <w:color w:val="FF0000"/>
+          <w:lang w:val="en-US"/>
+        </w:rPr>
+        <w:t>c</w:t>
+      </w:r>
+      <w:r>
+        <w:rPr>
+          <w:color w:val="FF0000"/>
+          <w:lang w:val="en-US"/>
+        </w:rPr>
+        <w:t>alves wean naturally after eight months of age or if the mother dies prematurely.</w:t>
+      </w:r>
+    </w:p>
+    <w:p>
+      <w:pPr>
+        <w:rPr>
+          <w:color w:val="FF0000"/>
+          <w:lang w:val="en-US"/>
+        </w:rPr>
+      </w:pPr>
+    </w:p>
+    <w:p>
+      <w:pPr>
         <w:rPr>
           <w:lang w:val="en-US"/>
         </w:rPr>
@@ -2030,6 +2381,7 @@
         </w:rPr>
         <w:annotationRef/>
       </w:r>
+      <w:commentRangeStart w:id="5"/>
       <w:r>
         <w:rPr>
           <w:b/>
@@ -2045,6 +2397,15 @@
           <w:lang w:val="en-US"/>
         </w:rPr>
         <w:t>2</w:t>
+      </w:r>
+      <w:commentRangeEnd w:id="5"/>
+      <w:r>
+        <w:rPr>
+          <w:rStyle w:val="Refdecomentario"/>
+          <w:kern w:val="0"/>
+          <w14:ligatures w14:val="none"/>
+        </w:rPr>
+        <w:commentReference w:id="5"/>
       </w:r>
       <w:r>
         <w:rPr>
@@ -2177,6 +2538,9 @@
         </w:tc>
       </w:tr>
       <w:tr>
+        <w:trPr>
+          <w:trHeight w:val="331"/>
+        </w:trPr>
         <w:tc>
           <w:tcPr>
             <w:tcW w:w="2058" w:type="dxa"/>
@@ -2185,294 +2549,240 @@
             <w:pPr>
               <w:jc w:val="both"/>
               <w:rPr>
+                <w:highlight w:val="green"/>
+              </w:rPr>
+            </w:pPr>
+            <w:proofErr w:type="spellStart"/>
+            <w:r>
+              <w:rPr>
+                <w:highlight w:val="green"/>
+              </w:rPr>
+              <w:t>Spatial</w:t>
+            </w:r>
+            <w:proofErr w:type="spellEnd"/>
+            <w:r>
+              <w:rPr>
+                <w:highlight w:val="green"/>
+              </w:rPr>
+              <w:t xml:space="preserve"> </w:t>
+            </w:r>
+            <w:proofErr w:type="spellStart"/>
+            <w:r>
+              <w:rPr>
+                <w:highlight w:val="green"/>
+              </w:rPr>
+              <w:t>resource</w:t>
+            </w:r>
+            <w:proofErr w:type="spellEnd"/>
+            <w:r>
+              <w:rPr>
+                <w:highlight w:val="green"/>
+              </w:rPr>
+              <w:t xml:space="preserve"> use</w:t>
+            </w:r>
+          </w:p>
+        </w:tc>
+        <w:tc>
+          <w:tcPr>
+            <w:tcW w:w="2159" w:type="dxa"/>
+          </w:tcPr>
+          <w:p>
+            <w:pPr>
+              <w:jc w:val="both"/>
+              <w:rPr>
+                <w:highlight w:val="green"/>
+              </w:rPr>
+            </w:pPr>
+            <w:r>
+              <w:rPr>
+                <w:highlight w:val="green"/>
+              </w:rPr>
+              <w:t xml:space="preserve">Free </w:t>
+            </w:r>
+            <w:proofErr w:type="spellStart"/>
+            <w:r>
+              <w:rPr>
+                <w:highlight w:val="green"/>
+              </w:rPr>
+              <w:t>grazing</w:t>
+            </w:r>
+            <w:proofErr w:type="spellEnd"/>
+          </w:p>
+        </w:tc>
+        <w:tc>
+          <w:tcPr>
+            <w:tcW w:w="2119" w:type="dxa"/>
+          </w:tcPr>
+          <w:p>
+            <w:pPr>
+              <w:jc w:val="both"/>
+              <w:rPr>
+                <w:highlight w:val="green"/>
+                <w:lang w:val="en-US"/>
+              </w:rPr>
+            </w:pPr>
+            <w:r>
+              <w:rPr>
+                <w:highlight w:val="green"/>
+                <w:lang w:val="en-US"/>
+              </w:rPr>
+              <w:t>Free</w:t>
+            </w:r>
+            <w:r>
+              <w:rPr>
+                <w:highlight w:val="green"/>
+                <w:lang w:val="en-US"/>
+              </w:rPr>
+              <w:t xml:space="preserve"> </w:t>
+            </w:r>
+            <w:r>
+              <w:rPr>
+                <w:highlight w:val="green"/>
+                <w:lang w:val="en-US"/>
+              </w:rPr>
+              <w:t>grazing</w:t>
+            </w:r>
+          </w:p>
+          <w:p>
+            <w:pPr>
+              <w:jc w:val="both"/>
+              <w:rPr>
+                <w:lang w:val="en-US"/>
+              </w:rPr>
+            </w:pPr>
+            <w:r>
+              <w:rPr>
+                <w:lang w:val="en-US"/>
+              </w:rPr>
+              <w:t>or</w:t>
+            </w:r>
+          </w:p>
+          <w:p>
+            <w:pPr>
+              <w:jc w:val="both"/>
+              <w:rPr>
                 <w:highlight w:val="yellow"/>
-              </w:rPr>
-            </w:pPr>
-            <w:proofErr w:type="spellStart"/>
-            <w:r>
+                <w:lang w:val="en-US"/>
+              </w:rPr>
+            </w:pPr>
+            <w:r>
+              <w:rPr>
+                <w:lang w:val="en-US"/>
+              </w:rPr>
+              <w:t>Rotational grazing (</w:t>
+            </w:r>
+            <w:r>
+              <w:rPr>
+                <w:lang w:val="en-US"/>
+              </w:rPr>
+              <w:t xml:space="preserve">based on </w:t>
+            </w:r>
+            <w:r>
+              <w:rPr>
+                <w:lang w:val="en-US"/>
+              </w:rPr>
+              <w:t>b</w:t>
+            </w:r>
+            <w:r>
+              <w:rPr>
+                <w:lang w:val="en-US"/>
+              </w:rPr>
+              <w:t xml:space="preserve">ody </w:t>
+            </w:r>
+            <w:r>
+              <w:rPr>
+                <w:lang w:val="en-US"/>
+              </w:rPr>
+              <w:t>c</w:t>
+            </w:r>
+            <w:r>
+              <w:rPr>
+                <w:lang w:val="en-US"/>
+              </w:rPr>
+              <w:t xml:space="preserve">ondition of </w:t>
+            </w:r>
+            <w:r>
+              <w:rPr>
+                <w:lang w:val="en-US"/>
+              </w:rPr>
+              <w:t>l</w:t>
+            </w:r>
+            <w:r>
+              <w:rPr>
+                <w:lang w:val="en-US"/>
+              </w:rPr>
+              <w:t>ivestock)</w:t>
+            </w:r>
+          </w:p>
+        </w:tc>
+        <w:tc>
+          <w:tcPr>
+            <w:tcW w:w="4120" w:type="dxa"/>
+          </w:tcPr>
+          <w:p>
+            <w:pPr>
+              <w:jc w:val="both"/>
               <w:rPr>
                 <w:highlight w:val="yellow"/>
-              </w:rPr>
-              <w:t>Spatial</w:t>
-            </w:r>
-            <w:proofErr w:type="spellEnd"/>
-            <w:r>
-              <w:rPr>
-                <w:highlight w:val="yellow"/>
-              </w:rPr>
-              <w:t xml:space="preserve"> </w:t>
-            </w:r>
-            <w:proofErr w:type="spellStart"/>
-            <w:r>
-              <w:rPr>
-                <w:highlight w:val="yellow"/>
-              </w:rPr>
-              <w:t>resource</w:t>
-            </w:r>
-            <w:proofErr w:type="spellEnd"/>
-            <w:r>
-              <w:rPr>
-                <w:highlight w:val="yellow"/>
-              </w:rPr>
-              <w:t xml:space="preserve"> use</w:t>
-            </w:r>
-          </w:p>
-        </w:tc>
-        <w:tc>
-          <w:tcPr>
-            <w:tcW w:w="2159" w:type="dxa"/>
-          </w:tcPr>
-          <w:p>
-            <w:pPr>
-              <w:jc w:val="both"/>
-              <w:rPr>
-                <w:highlight w:val="yellow"/>
-              </w:rPr>
-            </w:pPr>
-            <w:r>
-              <w:rPr>
-                <w:highlight w:val="yellow"/>
-              </w:rPr>
-              <w:t xml:space="preserve">Free </w:t>
-            </w:r>
-            <w:proofErr w:type="spellStart"/>
-            <w:r>
-              <w:rPr>
-                <w:highlight w:val="yellow"/>
-              </w:rPr>
-              <w:t>grazing</w:t>
-            </w:r>
-            <w:proofErr w:type="spellEnd"/>
-          </w:p>
-        </w:tc>
-        <w:tc>
-          <w:tcPr>
-            <w:tcW w:w="2119" w:type="dxa"/>
-          </w:tcPr>
-          <w:p>
-            <w:pPr>
-              <w:jc w:val="both"/>
-              <w:rPr>
-                <w:highlight w:val="yellow"/>
-                <w:lang w:val="en-US"/>
-              </w:rPr>
-            </w:pPr>
-            <w:r>
-              <w:rPr>
-                <w:highlight w:val="yellow"/>
-                <w:lang w:val="en-US"/>
-              </w:rPr>
-              <w:t>Free</w:t>
-            </w:r>
-            <w:r>
-              <w:rPr>
-                <w:highlight w:val="yellow"/>
-                <w:lang w:val="en-US"/>
-              </w:rPr>
-              <w:t xml:space="preserve"> </w:t>
-            </w:r>
-            <w:r>
-              <w:rPr>
-                <w:highlight w:val="yellow"/>
-                <w:lang w:val="en-US"/>
-              </w:rPr>
-              <w:t>grazing</w:t>
-            </w:r>
-          </w:p>
-          <w:p>
-            <w:pPr>
-              <w:jc w:val="both"/>
-              <w:rPr>
-                <w:highlight w:val="yellow"/>
-                <w:lang w:val="en-US"/>
-              </w:rPr>
-            </w:pPr>
-            <w:r>
-              <w:rPr>
-                <w:highlight w:val="yellow"/>
-                <w:lang w:val="en-US"/>
-              </w:rPr>
-              <w:t>or</w:t>
-            </w:r>
-          </w:p>
-          <w:p>
-            <w:pPr>
-              <w:jc w:val="both"/>
-              <w:rPr>
-                <w:highlight w:val="yellow"/>
-                <w:lang w:val="en-US"/>
-              </w:rPr>
-            </w:pPr>
-            <w:r>
-              <w:rPr>
-                <w:highlight w:val="yellow"/>
-                <w:lang w:val="en-US"/>
-              </w:rPr>
-              <w:t>Rotational grazing (</w:t>
-            </w:r>
-            <w:r>
-              <w:rPr>
-                <w:highlight w:val="yellow"/>
-                <w:lang w:val="en-US"/>
-              </w:rPr>
-              <w:t xml:space="preserve">based on </w:t>
-            </w:r>
-            <w:r>
-              <w:rPr>
-                <w:highlight w:val="yellow"/>
-                <w:lang w:val="en-US"/>
-              </w:rPr>
-              <w:t>b</w:t>
-            </w:r>
-            <w:r>
-              <w:rPr>
-                <w:highlight w:val="yellow"/>
-                <w:lang w:val="en-US"/>
-              </w:rPr>
-              <w:t xml:space="preserve">ody </w:t>
-            </w:r>
-            <w:r>
-              <w:rPr>
-                <w:highlight w:val="yellow"/>
-                <w:lang w:val="en-US"/>
-              </w:rPr>
-              <w:t>c</w:t>
-            </w:r>
-            <w:r>
-              <w:rPr>
-                <w:highlight w:val="yellow"/>
-                <w:lang w:val="en-US"/>
-              </w:rPr>
-              <w:t xml:space="preserve">ondition of </w:t>
-            </w:r>
-            <w:r>
-              <w:rPr>
-                <w:highlight w:val="yellow"/>
-                <w:lang w:val="en-US"/>
-              </w:rPr>
-              <w:t>l</w:t>
-            </w:r>
-            <w:r>
-              <w:rPr>
-                <w:highlight w:val="yellow"/>
-                <w:lang w:val="en-US"/>
-              </w:rPr>
-              <w:t>ivestock)</w:t>
-            </w:r>
-          </w:p>
-        </w:tc>
-        <w:tc>
-          <w:tcPr>
-            <w:tcW w:w="4120" w:type="dxa"/>
-          </w:tcPr>
-          <w:p>
-            <w:pPr>
-              <w:jc w:val="both"/>
-              <w:rPr>
-                <w:color w:val="FF0000"/>
-                <w:highlight w:val="yellow"/>
-                <w:lang w:val="en-US"/>
-              </w:rPr>
-            </w:pPr>
-            <w:r>
-              <w:rPr>
-                <w:color w:val="FF0000"/>
-                <w:highlight w:val="yellow"/>
-                <w:lang w:val="en-US"/>
-              </w:rPr>
-              <w:t>Free grazing</w:t>
-            </w:r>
-          </w:p>
-          <w:p>
-            <w:pPr>
-              <w:jc w:val="both"/>
-              <w:rPr>
-                <w:highlight w:val="yellow"/>
-                <w:lang w:val="en-US"/>
-              </w:rPr>
-            </w:pPr>
-            <w:r>
-              <w:rPr>
-                <w:highlight w:val="yellow"/>
-                <w:lang w:val="en-US"/>
-              </w:rPr>
-              <w:t>or</w:t>
-            </w:r>
-          </w:p>
-          <w:p>
-            <w:pPr>
-              <w:jc w:val="both"/>
-              <w:rPr>
-                <w:highlight w:val="yellow"/>
-                <w:lang w:val="en-US"/>
-              </w:rPr>
-            </w:pPr>
-            <w:r>
-              <w:rPr>
-                <w:highlight w:val="yellow"/>
+                <w:lang w:val="en-US"/>
+              </w:rPr>
+            </w:pPr>
+            <w:r>
+              <w:rPr>
                 <w:lang w:val="en-US"/>
               </w:rPr>
               <w:t>Rotational grazing</w:t>
             </w:r>
             <w:r>
               <w:rPr>
-                <w:highlight w:val="yellow"/>
                 <w:lang w:val="en-US"/>
               </w:rPr>
               <w:t xml:space="preserve"> (</w:t>
             </w:r>
             <w:r>
               <w:rPr>
-                <w:highlight w:val="yellow"/>
                 <w:lang w:val="en-US"/>
               </w:rPr>
               <w:t>base</w:t>
             </w:r>
             <w:r>
               <w:rPr>
-                <w:highlight w:val="yellow"/>
                 <w:lang w:val="en-US"/>
               </w:rPr>
               <w:t>d</w:t>
             </w:r>
             <w:r>
               <w:rPr>
-                <w:highlight w:val="yellow"/>
                 <w:lang w:val="en-US"/>
               </w:rPr>
               <w:t xml:space="preserve"> on </w:t>
             </w:r>
             <w:r>
               <w:rPr>
-                <w:highlight w:val="yellow"/>
                 <w:lang w:val="en-US"/>
               </w:rPr>
               <w:t>r</w:t>
             </w:r>
             <w:r>
               <w:rPr>
-                <w:highlight w:val="yellow"/>
                 <w:lang w:val="en-US"/>
               </w:rPr>
               <w:t>esource quantity</w:t>
             </w:r>
             <w:r>
               <w:rPr>
-                <w:highlight w:val="yellow"/>
                 <w:lang w:val="en-US"/>
               </w:rPr>
               <w:t>/qua</w:t>
             </w:r>
             <w:r>
               <w:rPr>
-                <w:highlight w:val="yellow"/>
                 <w:lang w:val="en-US"/>
               </w:rPr>
               <w:t>lity</w:t>
             </w:r>
             <w:r>
               <w:rPr>
-                <w:highlight w:val="yellow"/>
                 <w:lang w:val="en-US"/>
               </w:rPr>
               <w:t>)</w:t>
@@ -2997,6 +3307,7 @@
               <w:rPr>
                 <w:lang w:val="en-US"/>
               </w:rPr>
+              <w:lastRenderedPageBreak/>
               <w:t>Extraordinary sales in times of crisis</w:t>
             </w:r>
             <w:r>
@@ -3055,7 +3366,19 @@
               <w:rPr>
                 <w:lang w:val="en-US"/>
               </w:rPr>
-              <w:t>Only when the body condition of livestock deteriorates does the sale of cattle with the worst BCS take place</w:t>
+              <w:t xml:space="preserve">Only when the body condition of livestock deteriorates does the sale of cattle with the </w:t>
+            </w:r>
+            <w:r>
+              <w:rPr>
+                <w:lang w:val="en-US"/>
+              </w:rPr>
+              <w:t xml:space="preserve">best </w:t>
+            </w:r>
+            <w:r>
+              <w:rPr>
+                <w:lang w:val="en-US"/>
+              </w:rPr>
+              <w:t>BCS take place</w:t>
             </w:r>
             <w:r>
               <w:rPr>
@@ -3354,14 +3677,6 @@
       <w:pPr>
         <w:jc w:val="both"/>
         <w:rPr>
-          <w:lang w:val="en-US"/>
-        </w:rPr>
-      </w:pPr>
-    </w:p>
-    <w:p>
-      <w:pPr>
-        <w:jc w:val="both"/>
-        <w:rPr>
           <w:b/>
           <w:bCs/>
           <w:lang w:val="en-US"/>
@@ -3374,7 +3689,6 @@
           <w:highlight w:val="cyan"/>
           <w:lang w:val="en-US"/>
         </w:rPr>
-        <w:lastRenderedPageBreak/>
         <w:t>OUT</w:t>
       </w:r>
       <w:r>
@@ -3420,7 +3734,7 @@
         </w:rPr>
         <w:t>ellbeing</w:t>
       </w:r>
-      <w:bookmarkStart w:id="4" w:name="_Hlk134782306"/>
+      <w:bookmarkStart w:id="6" w:name="_Hlk134782306"/>
       <w:r>
         <w:rPr>
           <w:lang w:val="en-US"/>
@@ -3439,7 +3753,7 @@
         </w:rPr>
         <w:t xml:space="preserve">arm income vs </w:t>
       </w:r>
-      <w:bookmarkEnd w:id="4"/>
+      <w:bookmarkEnd w:id="6"/>
       <w:r>
         <w:rPr>
           <w:lang w:val="en-US"/>
@@ -3637,7 +3951,7 @@
 </file>
 
 <file path=word/comments.xml><?xml version="1.0" encoding="utf-8"?>
-<w:comments xmlns:wpc="http://schemas.microsoft.com/office/word/2010/wordprocessingCanvas" xmlns:cx="http://schemas.microsoft.com/office/drawing/2014/chartex" xmlns:cx1="http://schemas.microsoft.com/office/drawing/2015/9/8/chartex" xmlns:cx2="http://schemas.microsoft.com/office/drawing/2015/10/21/chartex" xmlns:cx3="http://schemas.microsoft.com/office/drawing/2016/5/9/chartex" xmlns:cx4="http://schemas.microsoft.com/office/drawing/2016/5/10/chartex" xmlns:cx5="http://schemas.microsoft.com/office/drawing/2016/5/11/chartex" xmlns:cx6="http://schemas.microsoft.com/office/drawing/2016/5/12/chartex" xmlns:cx7="http://schemas.microsoft.com/office/drawing/2016/5/13/chartex" xmlns:cx8="http://schemas.microsoft.com/office/drawing/2016/5/14/chartex" xmlns:mc="http://schemas.openxmlformats.org/markup-compatibility/2006" xmlns:aink="http://schemas.microsoft.com/office/drawing/2016/ink" xmlns:am3d="http://schemas.microsoft.com/office/drawing/2017/model3d" xmlns:o="urn:schemas-microsoft-com:office:office" xmlns:oel="http://schemas.microsoft.com/office/2019/extlst" xmlns:r="http://schemas.openxmlformats.org/officeDocument/2006/relationships" xmlns:m="http://schemas.openxmlformats.org/officeDocument/2006/math" xmlns:v="urn:schemas-microsoft-com:vml" xmlns:wp14="http://schemas.microsoft.com/office/word/2010/wordprocessingDrawing" xmlns:wp="http://schemas.openxmlformats.org/drawingml/2006/wordprocessingDrawing" xmlns:w10="urn:schemas-microsoft-com:office:word" xmlns:w="http://schemas.openxmlformats.org/wordprocessingml/2006/main" xmlns:w14="http://schemas.microsoft.com/office/word/2010/wordml" xmlns:w15="http://schemas.microsoft.com/office/word/2012/wordml" xmlns:w16cex="http://schemas.microsoft.com/office/word/2018/wordml/cex" xmlns:w16cid="http://schemas.microsoft.com/office/word/2016/wordml/cid" xmlns:w16="http://schemas.microsoft.com/office/word/2018/wordml" xmlns:w16du="http://schemas.microsoft.com/office/word/2023/wordml/word16du" xmlns:w16sdtdh="http://schemas.microsoft.com/office/word/2020/wordml/sdtdatahash" xmlns:w16se="http://schemas.microsoft.com/office/word/2015/wordml/symex" xmlns:wpg="http://schemas.microsoft.com/office/word/2010/wordprocessingGroup" xmlns:wpi="http://schemas.microsoft.com/office/word/2010/wordprocessingInk" xmlns:wne="http://schemas.microsoft.com/office/word/2006/wordml" xmlns:wps="http://schemas.microsoft.com/office/word/2010/wordprocessingShape" mc:Ignorable="w14 w15 w16se w16cid w16 w16cex w16sdtdh wp14">
+<w:comments xmlns:wpc="http://schemas.microsoft.com/office/word/2010/wordprocessingCanvas" xmlns:cx="http://schemas.microsoft.com/office/drawing/2014/chartex" xmlns:cx1="http://schemas.microsoft.com/office/drawing/2015/9/8/chartex" xmlns:cx2="http://schemas.microsoft.com/office/drawing/2015/10/21/chartex" xmlns:cx3="http://schemas.microsoft.com/office/drawing/2016/5/9/chartex" xmlns:cx4="http://schemas.microsoft.com/office/drawing/2016/5/10/chartex" xmlns:cx5="http://schemas.microsoft.com/office/drawing/2016/5/11/chartex" xmlns:cx6="http://schemas.microsoft.com/office/drawing/2016/5/12/chartex" xmlns:cx7="http://schemas.microsoft.com/office/drawing/2016/5/13/chartex" xmlns:cx8="http://schemas.microsoft.com/office/drawing/2016/5/14/chartex" xmlns:mc="http://schemas.openxmlformats.org/markup-compatibility/2006" xmlns:aink="http://schemas.microsoft.com/office/drawing/2016/ink" xmlns:am3d="http://schemas.microsoft.com/office/drawing/2017/model3d" xmlns:o="urn:schemas-microsoft-com:office:office" xmlns:oel="http://schemas.microsoft.com/office/2019/extlst" xmlns:r="http://schemas.openxmlformats.org/officeDocument/2006/relationships" xmlns:m="http://schemas.openxmlformats.org/officeDocument/2006/math" xmlns:v="urn:schemas-microsoft-com:vml" xmlns:wp14="http://schemas.microsoft.com/office/word/2010/wordprocessingDrawing" xmlns:wp="http://schemas.openxmlformats.org/drawingml/2006/wordprocessingDrawing" xmlns:w10="urn:schemas-microsoft-com:office:word" xmlns:w="http://schemas.openxmlformats.org/wordprocessingml/2006/main" xmlns:w14="http://schemas.microsoft.com/office/word/2010/wordml" xmlns:w15="http://schemas.microsoft.com/office/word/2012/wordml" xmlns:w16cex="http://schemas.microsoft.com/office/word/2018/wordml/cex" xmlns:w16cid="http://schemas.microsoft.com/office/word/2016/wordml/cid" xmlns:w16="http://schemas.microsoft.com/office/word/2018/wordml" xmlns:w16sdtdh="http://schemas.microsoft.com/office/word/2020/wordml/sdtdatahash" xmlns:w16se="http://schemas.microsoft.com/office/word/2015/wordml/symex" xmlns:wpg="http://schemas.microsoft.com/office/word/2010/wordprocessingGroup" xmlns:wpi="http://schemas.microsoft.com/office/word/2010/wordprocessingInk" xmlns:wne="http://schemas.microsoft.com/office/word/2006/wordml" xmlns:wps="http://schemas.microsoft.com/office/word/2010/wordprocessingShape" mc:Ignorable="w14 w15 w16se w16cid w16 w16cex w16sdtdh wp14">
   <w:comment w:id="0" w:author="Diego S" w:date="2023-05-30T18:50:00Z" w:initials="DS">
     <w:p>
       <w:pPr>
@@ -3770,7 +4084,7 @@
       </w:r>
     </w:p>
   </w:comment>
-  <w:comment w:id="2" w:author="Diego S" w:date="2023-05-23T11:53:00Z" w:initials="DS">
+  <w:comment w:id="2" w:author="Diego S" w:date="2023-06-13T15:50:00Z" w:initials="DS">
     <w:p>
       <w:pPr>
         <w:pStyle w:val="Textocomentario"/>
@@ -3788,25 +4102,7 @@
         <w:rPr>
           <w:lang w:val="en-US"/>
         </w:rPr>
-        <w:t xml:space="preserve">Same, represented by the </w:t>
-      </w:r>
-      <w:r>
-        <w:rPr>
-          <w:rStyle w:val="Refdecomentario"/>
-        </w:rPr>
-        <w:annotationRef/>
-      </w:r>
-      <w:r>
-        <w:rPr>
-          <w:rStyle w:val="Refdecomentario"/>
-        </w:rPr>
-        <w:annotationRef/>
-      </w:r>
-      <w:r>
-        <w:rPr>
-          <w:lang w:val="en-US"/>
-        </w:rPr>
-        <w:t>“</w:t>
+        <w:t>This weight is determined by the "</w:t>
       </w:r>
       <w:r>
         <w:rPr>
@@ -3814,23 +4110,17 @@
           <w:bCs/>
           <w:lang w:val="en-US"/>
         </w:rPr>
-        <w:t>keep-n-cattle</w:t>
-      </w:r>
-      <w:r>
-        <w:rPr>
-          <w:lang w:val="en-US"/>
-        </w:rPr>
-        <w:t>” slider i</w:t>
-      </w:r>
-      <w:r>
-        <w:rPr>
-          <w:lang w:val="en-US"/>
-        </w:rPr>
-        <w:t>n the model.</w:t>
+        <w:t>early-weaning-threshold</w:t>
+      </w:r>
+      <w:r>
+        <w:rPr>
+          <w:lang w:val="en-US"/>
+        </w:rPr>
+        <w:t>" slider in the interface.</w:t>
       </w:r>
     </w:p>
   </w:comment>
-  <w:comment w:id="3" w:author="Diego S" w:date="2023-05-30T18:46:00Z" w:initials="DS">
+  <w:comment w:id="3" w:author="Diego S" w:date="2023-05-23T11:53:00Z" w:initials="DS">
     <w:p>
       <w:pPr>
         <w:pStyle w:val="Textocomentario"/>
@@ -3848,24 +4138,84 @@
         <w:rPr>
           <w:lang w:val="en-US"/>
         </w:rPr>
+        <w:t xml:space="preserve">Same, represented by the </w:t>
+      </w:r>
+      <w:r>
+        <w:rPr>
+          <w:rStyle w:val="Refdecomentario"/>
+        </w:rPr>
+        <w:annotationRef/>
+      </w:r>
+      <w:r>
+        <w:rPr>
+          <w:rStyle w:val="Refdecomentario"/>
+        </w:rPr>
+        <w:annotationRef/>
+      </w:r>
+      <w:r>
+        <w:rPr>
+          <w:lang w:val="en-US"/>
+        </w:rPr>
         <w:t>“</w:t>
       </w:r>
-      <w:proofErr w:type="gramStart"/>
       <w:r>
         <w:rPr>
           <w:b/>
           <w:bCs/>
           <w:lang w:val="en-US"/>
         </w:rPr>
-        <w:t>env</w:t>
-      </w:r>
-      <w:proofErr w:type="gramEnd"/>
+        <w:t>keep-n-cattle</w:t>
+      </w:r>
+      <w:r>
+        <w:rPr>
+          <w:lang w:val="en-US"/>
+        </w:rPr>
+        <w:t>” slider i</w:t>
+      </w:r>
+      <w:r>
+        <w:rPr>
+          <w:lang w:val="en-US"/>
+        </w:rPr>
+        <w:t>n the model.</w:t>
+      </w:r>
+    </w:p>
+  </w:comment>
+  <w:comment w:id="4" w:author="Diego S" w:date="2023-05-30T18:46:00Z" w:initials="DS">
+    <w:p>
+      <w:pPr>
+        <w:pStyle w:val="Textocomentario"/>
+        <w:rPr>
+          <w:lang w:val="en-US"/>
+        </w:rPr>
+      </w:pPr>
+      <w:r>
+        <w:rPr>
+          <w:rStyle w:val="Refdecomentario"/>
+        </w:rPr>
+        <w:annotationRef/>
+      </w:r>
+      <w:r>
+        <w:rPr>
+          <w:lang w:val="en-US"/>
+        </w:rPr>
+        <w:t>“</w:t>
+      </w:r>
+      <w:proofErr w:type="gramStart"/>
       <w:r>
         <w:rPr>
           <w:b/>
           <w:bCs/>
           <w:lang w:val="en-US"/>
         </w:rPr>
+        <w:t>env</w:t>
+      </w:r>
+      <w:proofErr w:type="gramEnd"/>
+      <w:r>
+        <w:rPr>
+          <w:b/>
+          <w:bCs/>
+          <w:lang w:val="en-US"/>
+        </w:rPr>
         <w:t>-farmer-SR</w:t>
       </w:r>
       <w:r>
@@ -3942,40 +4292,101 @@
         </w:rPr>
         <w:t>nv-farmer-SR” works as a placeholder for this idea.</w:t>
       </w:r>
+    </w:p>
+  </w:comment>
+  <w:comment w:id="5" w:author="Diego S" w:date="2023-06-13T16:12:00Z" w:initials="DS">
+    <w:p>
+      <w:pPr>
+        <w:pStyle w:val="Textocomentario"/>
+      </w:pPr>
+      <w:r>
+        <w:rPr>
+          <w:rStyle w:val="Refdecomentario"/>
+        </w:rPr>
+        <w:annotationRef/>
+      </w:r>
+      <w:r>
+        <w:rPr>
+          <w:highlight w:val="green"/>
+        </w:rPr>
+        <w:t xml:space="preserve">In </w:t>
+      </w:r>
+      <w:proofErr w:type="spellStart"/>
+      <w:r>
+        <w:rPr>
+          <w:highlight w:val="green"/>
+        </w:rPr>
+        <w:t>green</w:t>
+      </w:r>
+      <w:proofErr w:type="spellEnd"/>
+      <w:r>
+        <w:rPr>
+          <w:highlight w:val="green"/>
+        </w:rPr>
+        <w:t xml:space="preserve">: </w:t>
+      </w:r>
+      <w:proofErr w:type="spellStart"/>
+      <w:r>
+        <w:rPr>
+          <w:highlight w:val="green"/>
+        </w:rPr>
+        <w:t>already</w:t>
+      </w:r>
+      <w:proofErr w:type="spellEnd"/>
+      <w:r>
+        <w:rPr>
+          <w:highlight w:val="green"/>
+        </w:rPr>
+        <w:t xml:space="preserve"> </w:t>
+      </w:r>
+      <w:proofErr w:type="spellStart"/>
+      <w:r>
+        <w:rPr>
+          <w:highlight w:val="green"/>
+        </w:rPr>
+        <w:t>implemented</w:t>
+      </w:r>
+      <w:proofErr w:type="spellEnd"/>
     </w:p>
   </w:comment>
 </w:comments>
 </file>
 
 <file path=word/commentsExtended.xml><?xml version="1.0" encoding="utf-8"?>
-<w15:commentsEx xmlns:wpc="http://schemas.microsoft.com/office/word/2010/wordprocessingCanvas" xmlns:cx="http://schemas.microsoft.com/office/drawing/2014/chartex" xmlns:cx1="http://schemas.microsoft.com/office/drawing/2015/9/8/chartex" xmlns:cx2="http://schemas.microsoft.com/office/drawing/2015/10/21/chartex" xmlns:cx3="http://schemas.microsoft.com/office/drawing/2016/5/9/chartex" xmlns:cx4="http://schemas.microsoft.com/office/drawing/2016/5/10/chartex" xmlns:cx5="http://schemas.microsoft.com/office/drawing/2016/5/11/chartex" xmlns:cx6="http://schemas.microsoft.com/office/drawing/2016/5/12/chartex" xmlns:cx7="http://schemas.microsoft.com/office/drawing/2016/5/13/chartex" xmlns:cx8="http://schemas.microsoft.com/office/drawing/2016/5/14/chartex" xmlns:mc="http://schemas.openxmlformats.org/markup-compatibility/2006" xmlns:aink="http://schemas.microsoft.com/office/drawing/2016/ink" xmlns:am3d="http://schemas.microsoft.com/office/drawing/2017/model3d" xmlns:o="urn:schemas-microsoft-com:office:office" xmlns:oel="http://schemas.microsoft.com/office/2019/extlst" xmlns:r="http://schemas.openxmlformats.org/officeDocument/2006/relationships" xmlns:m="http://schemas.openxmlformats.org/officeDocument/2006/math" xmlns:v="urn:schemas-microsoft-com:vml" xmlns:wp14="http://schemas.microsoft.com/office/word/2010/wordprocessingDrawing" xmlns:wp="http://schemas.openxmlformats.org/drawingml/2006/wordprocessingDrawing" xmlns:w10="urn:schemas-microsoft-com:office:word" xmlns:w="http://schemas.openxmlformats.org/wordprocessingml/2006/main" xmlns:w14="http://schemas.microsoft.com/office/word/2010/wordml" xmlns:w15="http://schemas.microsoft.com/office/word/2012/wordml" xmlns:w16cex="http://schemas.microsoft.com/office/word/2018/wordml/cex" xmlns:w16cid="http://schemas.microsoft.com/office/word/2016/wordml/cid" xmlns:w16="http://schemas.microsoft.com/office/word/2018/wordml" xmlns:w16du="http://schemas.microsoft.com/office/word/2023/wordml/word16du" xmlns:w16sdtdh="http://schemas.microsoft.com/office/word/2020/wordml/sdtdatahash" xmlns:w16se="http://schemas.microsoft.com/office/word/2015/wordml/symex" xmlns:wpg="http://schemas.microsoft.com/office/word/2010/wordprocessingGroup" xmlns:wpi="http://schemas.microsoft.com/office/word/2010/wordprocessingInk" xmlns:wne="http://schemas.microsoft.com/office/word/2006/wordml" xmlns:wps="http://schemas.microsoft.com/office/word/2010/wordprocessingShape" mc:Ignorable="w14 w15 w16se w16cid w16 w16cex w16sdtdh wp14">
+<w15:commentsEx xmlns:wpc="http://schemas.microsoft.com/office/word/2010/wordprocessingCanvas" xmlns:cx="http://schemas.microsoft.com/office/drawing/2014/chartex" xmlns:cx1="http://schemas.microsoft.com/office/drawing/2015/9/8/chartex" xmlns:cx2="http://schemas.microsoft.com/office/drawing/2015/10/21/chartex" xmlns:cx3="http://schemas.microsoft.com/office/drawing/2016/5/9/chartex" xmlns:cx4="http://schemas.microsoft.com/office/drawing/2016/5/10/chartex" xmlns:cx5="http://schemas.microsoft.com/office/drawing/2016/5/11/chartex" xmlns:cx6="http://schemas.microsoft.com/office/drawing/2016/5/12/chartex" xmlns:cx7="http://schemas.microsoft.com/office/drawing/2016/5/13/chartex" xmlns:cx8="http://schemas.microsoft.com/office/drawing/2016/5/14/chartex" xmlns:mc="http://schemas.openxmlformats.org/markup-compatibility/2006" xmlns:aink="http://schemas.microsoft.com/office/drawing/2016/ink" xmlns:am3d="http://schemas.microsoft.com/office/drawing/2017/model3d" xmlns:o="urn:schemas-microsoft-com:office:office" xmlns:oel="http://schemas.microsoft.com/office/2019/extlst" xmlns:r="http://schemas.openxmlformats.org/officeDocument/2006/relationships" xmlns:m="http://schemas.openxmlformats.org/officeDocument/2006/math" xmlns:v="urn:schemas-microsoft-com:vml" xmlns:wp14="http://schemas.microsoft.com/office/word/2010/wordprocessingDrawing" xmlns:wp="http://schemas.openxmlformats.org/drawingml/2006/wordprocessingDrawing" xmlns:w10="urn:schemas-microsoft-com:office:word" xmlns:w="http://schemas.openxmlformats.org/wordprocessingml/2006/main" xmlns:w14="http://schemas.microsoft.com/office/word/2010/wordml" xmlns:w15="http://schemas.microsoft.com/office/word/2012/wordml" xmlns:w16cex="http://schemas.microsoft.com/office/word/2018/wordml/cex" xmlns:w16cid="http://schemas.microsoft.com/office/word/2016/wordml/cid" xmlns:w16="http://schemas.microsoft.com/office/word/2018/wordml" xmlns:w16sdtdh="http://schemas.microsoft.com/office/word/2020/wordml/sdtdatahash" xmlns:w16se="http://schemas.microsoft.com/office/word/2015/wordml/symex" xmlns:wpg="http://schemas.microsoft.com/office/word/2010/wordprocessingGroup" xmlns:wpi="http://schemas.microsoft.com/office/word/2010/wordprocessingInk" xmlns:wne="http://schemas.microsoft.com/office/word/2006/wordml" xmlns:wps="http://schemas.microsoft.com/office/word/2010/wordprocessingShape" mc:Ignorable="w14 w15 w16se w16cid w16 w16cex w16sdtdh wp14">
   <w15:commentEx w15:paraId="59D97BE7" w15:done="0"/>
   <w15:commentEx w15:paraId="4DFE5606" w15:done="0"/>
+  <w15:commentEx w15:paraId="56DD1916" w15:done="0"/>
   <w15:commentEx w15:paraId="766FCC3B" w15:done="0"/>
   <w15:commentEx w15:paraId="049982EF" w15:done="0"/>
+  <w15:commentEx w15:paraId="30377110" w15:done="0"/>
 </w15:commentsEx>
 </file>
 
 <file path=word/commentsExtensible.xml><?xml version="1.0" encoding="utf-8"?>
-<w16cex:commentsExtensible xmlns:wpc="http://schemas.microsoft.com/office/word/2010/wordprocessingCanvas" xmlns:cx="http://schemas.microsoft.com/office/drawing/2014/chartex" xmlns:cx1="http://schemas.microsoft.com/office/drawing/2015/9/8/chartex" xmlns:cx2="http://schemas.microsoft.com/office/drawing/2015/10/21/chartex" xmlns:cx3="http://schemas.microsoft.com/office/drawing/2016/5/9/chartex" xmlns:cx4="http://schemas.microsoft.com/office/drawing/2016/5/10/chartex" xmlns:cx5="http://schemas.microsoft.com/office/drawing/2016/5/11/chartex" xmlns:cx6="http://schemas.microsoft.com/office/drawing/2016/5/12/chartex" xmlns:cx7="http://schemas.microsoft.com/office/drawing/2016/5/13/chartex" xmlns:cx8="http://schemas.microsoft.com/office/drawing/2016/5/14/chartex" xmlns:mc="http://schemas.openxmlformats.org/markup-compatibility/2006" xmlns:aink="http://schemas.microsoft.com/office/drawing/2016/ink" xmlns:am3d="http://schemas.microsoft.com/office/drawing/2017/model3d" xmlns:o="urn:schemas-microsoft-com:office:office" xmlns:oel="http://schemas.microsoft.com/office/2019/extlst" xmlns:r="http://schemas.openxmlformats.org/officeDocument/2006/relationships" xmlns:m="http://schemas.openxmlformats.org/officeDocument/2006/math" xmlns:v="urn:schemas-microsoft-com:vml" xmlns:wp14="http://schemas.microsoft.com/office/word/2010/wordprocessingDrawing" xmlns:wp="http://schemas.openxmlformats.org/drawingml/2006/wordprocessingDrawing" xmlns:w10="urn:schemas-microsoft-com:office:word" xmlns:w="http://schemas.openxmlformats.org/wordprocessingml/2006/main" xmlns:w14="http://schemas.microsoft.com/office/word/2010/wordml" xmlns:w15="http://schemas.microsoft.com/office/word/2012/wordml" xmlns:w16cex="http://schemas.microsoft.com/office/word/2018/wordml/cex" xmlns:w16cid="http://schemas.microsoft.com/office/word/2016/wordml/cid" xmlns:w16="http://schemas.microsoft.com/office/word/2018/wordml" xmlns:w16du="http://schemas.microsoft.com/office/word/2023/wordml/word16du" xmlns:w16sdtdh="http://schemas.microsoft.com/office/word/2020/wordml/sdtdatahash" xmlns:w16se="http://schemas.microsoft.com/office/word/2015/wordml/symex" xmlns:wpg="http://schemas.microsoft.com/office/word/2010/wordprocessingGroup" xmlns:wpi="http://schemas.microsoft.com/office/word/2010/wordprocessingInk" xmlns:wne="http://schemas.microsoft.com/office/word/2006/wordml" xmlns:wps="http://schemas.microsoft.com/office/word/2010/wordprocessingShape" mc:Ignorable="w14 w15 w16se w16cid w16 w16cex w16sdtdh wp14">
+<w16cex:commentsExtensible xmlns:wpc="http://schemas.microsoft.com/office/word/2010/wordprocessingCanvas" xmlns:cx="http://schemas.microsoft.com/office/drawing/2014/chartex" xmlns:cx1="http://schemas.microsoft.com/office/drawing/2015/9/8/chartex" xmlns:cx2="http://schemas.microsoft.com/office/drawing/2015/10/21/chartex" xmlns:cx3="http://schemas.microsoft.com/office/drawing/2016/5/9/chartex" xmlns:cx4="http://schemas.microsoft.com/office/drawing/2016/5/10/chartex" xmlns:cx5="http://schemas.microsoft.com/office/drawing/2016/5/11/chartex" xmlns:cx6="http://schemas.microsoft.com/office/drawing/2016/5/12/chartex" xmlns:cx7="http://schemas.microsoft.com/office/drawing/2016/5/13/chartex" xmlns:cx8="http://schemas.microsoft.com/office/drawing/2016/5/14/chartex" xmlns:mc="http://schemas.openxmlformats.org/markup-compatibility/2006" xmlns:aink="http://schemas.microsoft.com/office/drawing/2016/ink" xmlns:am3d="http://schemas.microsoft.com/office/drawing/2017/model3d" xmlns:o="urn:schemas-microsoft-com:office:office" xmlns:oel="http://schemas.microsoft.com/office/2019/extlst" xmlns:r="http://schemas.openxmlformats.org/officeDocument/2006/relationships" xmlns:m="http://schemas.openxmlformats.org/officeDocument/2006/math" xmlns:v="urn:schemas-microsoft-com:vml" xmlns:wp14="http://schemas.microsoft.com/office/word/2010/wordprocessingDrawing" xmlns:wp="http://schemas.openxmlformats.org/drawingml/2006/wordprocessingDrawing" xmlns:w10="urn:schemas-microsoft-com:office:word" xmlns:w="http://schemas.openxmlformats.org/wordprocessingml/2006/main" xmlns:w14="http://schemas.microsoft.com/office/word/2010/wordml" xmlns:w15="http://schemas.microsoft.com/office/word/2012/wordml" xmlns:w16cex="http://schemas.microsoft.com/office/word/2018/wordml/cex" xmlns:w16cid="http://schemas.microsoft.com/office/word/2016/wordml/cid" xmlns:w16="http://schemas.microsoft.com/office/word/2018/wordml" xmlns:w16sdtdh="http://schemas.microsoft.com/office/word/2020/wordml/sdtdatahash" xmlns:w16se="http://schemas.microsoft.com/office/word/2015/wordml/symex" xmlns:wpg="http://schemas.microsoft.com/office/word/2010/wordprocessingGroup" xmlns:wpi="http://schemas.microsoft.com/office/word/2010/wordprocessingInk" xmlns:wne="http://schemas.microsoft.com/office/word/2006/wordml" xmlns:wps="http://schemas.microsoft.com/office/word/2010/wordprocessingShape" mc:Ignorable="w14 w15 w16se w16cid w16 w16cex w16sdtdh wp14">
   <w16cex:commentExtensible w16cex:durableId="2820C3E5" w16cex:dateUtc="2023-05-31T01:50:00Z"/>
   <w16cex:commentExtensible w16cex:durableId="28174689" w16cex:dateUtc="2023-05-23T18:43:00Z"/>
+  <w16cex:commentExtensible w16cex:durableId="28330EBA" w16cex:dateUtc="2023-06-13T22:50:00Z"/>
   <w16cex:commentExtensible w16cex:durableId="28174690" w16cex:dateUtc="2023-05-23T18:53:00Z"/>
   <w16cex:commentExtensible w16cex:durableId="2820C369" w16cex:dateUtc="2023-05-31T01:46:00Z"/>
+  <w16cex:commentExtensible w16cex:durableId="283313EE" w16cex:dateUtc="2023-06-13T23:12:00Z"/>
 </w16cex:commentsExtensible>
 </file>
 
 <file path=word/commentsIds.xml><?xml version="1.0" encoding="utf-8"?>
-<w16cid:commentsIds xmlns:wpc="http://schemas.microsoft.com/office/word/2010/wordprocessingCanvas" xmlns:cx="http://schemas.microsoft.com/office/drawing/2014/chartex" xmlns:cx1="http://schemas.microsoft.com/office/drawing/2015/9/8/chartex" xmlns:cx2="http://schemas.microsoft.com/office/drawing/2015/10/21/chartex" xmlns:cx3="http://schemas.microsoft.com/office/drawing/2016/5/9/chartex" xmlns:cx4="http://schemas.microsoft.com/office/drawing/2016/5/10/chartex" xmlns:cx5="http://schemas.microsoft.com/office/drawing/2016/5/11/chartex" xmlns:cx6="http://schemas.microsoft.com/office/drawing/2016/5/12/chartex" xmlns:cx7="http://schemas.microsoft.com/office/drawing/2016/5/13/chartex" xmlns:cx8="http://schemas.microsoft.com/office/drawing/2016/5/14/chartex" xmlns:mc="http://schemas.openxmlformats.org/markup-compatibility/2006" xmlns:aink="http://schemas.microsoft.com/office/drawing/2016/ink" xmlns:am3d="http://schemas.microsoft.com/office/drawing/2017/model3d" xmlns:o="urn:schemas-microsoft-com:office:office" xmlns:oel="http://schemas.microsoft.com/office/2019/extlst" xmlns:r="http://schemas.openxmlformats.org/officeDocument/2006/relationships" xmlns:m="http://schemas.openxmlformats.org/officeDocument/2006/math" xmlns:v="urn:schemas-microsoft-com:vml" xmlns:wp14="http://schemas.microsoft.com/office/word/2010/wordprocessingDrawing" xmlns:wp="http://schemas.openxmlformats.org/drawingml/2006/wordprocessingDrawing" xmlns:w10="urn:schemas-microsoft-com:office:word" xmlns:w="http://schemas.openxmlformats.org/wordprocessingml/2006/main" xmlns:w14="http://schemas.microsoft.com/office/word/2010/wordml" xmlns:w15="http://schemas.microsoft.com/office/word/2012/wordml" xmlns:w16cex="http://schemas.microsoft.com/office/word/2018/wordml/cex" xmlns:w16cid="http://schemas.microsoft.com/office/word/2016/wordml/cid" xmlns:w16="http://schemas.microsoft.com/office/word/2018/wordml" xmlns:w16du="http://schemas.microsoft.com/office/word/2023/wordml/word16du" xmlns:w16sdtdh="http://schemas.microsoft.com/office/word/2020/wordml/sdtdatahash" xmlns:w16se="http://schemas.microsoft.com/office/word/2015/wordml/symex" xmlns:wpg="http://schemas.microsoft.com/office/word/2010/wordprocessingGroup" xmlns:wpi="http://schemas.microsoft.com/office/word/2010/wordprocessingInk" xmlns:wne="http://schemas.microsoft.com/office/word/2006/wordml" xmlns:wps="http://schemas.microsoft.com/office/word/2010/wordprocessingShape" mc:Ignorable="w14 w15 w16se w16cid w16 w16cex w16sdtdh wp14">
+<w16cid:commentsIds xmlns:wpc="http://schemas.microsoft.com/office/word/2010/wordprocessingCanvas" xmlns:cx="http://schemas.microsoft.com/office/drawing/2014/chartex" xmlns:cx1="http://schemas.microsoft.com/office/drawing/2015/9/8/chartex" xmlns:cx2="http://schemas.microsoft.com/office/drawing/2015/10/21/chartex" xmlns:cx3="http://schemas.microsoft.com/office/drawing/2016/5/9/chartex" xmlns:cx4="http://schemas.microsoft.com/office/drawing/2016/5/10/chartex" xmlns:cx5="http://schemas.microsoft.com/office/drawing/2016/5/11/chartex" xmlns:cx6="http://schemas.microsoft.com/office/drawing/2016/5/12/chartex" xmlns:cx7="http://schemas.microsoft.com/office/drawing/2016/5/13/chartex" xmlns:cx8="http://schemas.microsoft.com/office/drawing/2016/5/14/chartex" xmlns:mc="http://schemas.openxmlformats.org/markup-compatibility/2006" xmlns:aink="http://schemas.microsoft.com/office/drawing/2016/ink" xmlns:am3d="http://schemas.microsoft.com/office/drawing/2017/model3d" xmlns:o="urn:schemas-microsoft-com:office:office" xmlns:oel="http://schemas.microsoft.com/office/2019/extlst" xmlns:r="http://schemas.openxmlformats.org/officeDocument/2006/relationships" xmlns:m="http://schemas.openxmlformats.org/officeDocument/2006/math" xmlns:v="urn:schemas-microsoft-com:vml" xmlns:wp14="http://schemas.microsoft.com/office/word/2010/wordprocessingDrawing" xmlns:wp="http://schemas.openxmlformats.org/drawingml/2006/wordprocessingDrawing" xmlns:w10="urn:schemas-microsoft-com:office:word" xmlns:w="http://schemas.openxmlformats.org/wordprocessingml/2006/main" xmlns:w14="http://schemas.microsoft.com/office/word/2010/wordml" xmlns:w15="http://schemas.microsoft.com/office/word/2012/wordml" xmlns:w16cex="http://schemas.microsoft.com/office/word/2018/wordml/cex" xmlns:w16cid="http://schemas.microsoft.com/office/word/2016/wordml/cid" xmlns:w16="http://schemas.microsoft.com/office/word/2018/wordml" xmlns:w16sdtdh="http://schemas.microsoft.com/office/word/2020/wordml/sdtdatahash" xmlns:w16se="http://schemas.microsoft.com/office/word/2015/wordml/symex" xmlns:wpg="http://schemas.microsoft.com/office/word/2010/wordprocessingGroup" xmlns:wpi="http://schemas.microsoft.com/office/word/2010/wordprocessingInk" xmlns:wne="http://schemas.microsoft.com/office/word/2006/wordml" xmlns:wps="http://schemas.microsoft.com/office/word/2010/wordprocessingShape" mc:Ignorable="w14 w15 w16se w16cid w16 w16cex w16sdtdh wp14">
   <w16cid:commentId w16cid:paraId="59D97BE7" w16cid:durableId="2820C3E5"/>
   <w16cid:commentId w16cid:paraId="4DFE5606" w16cid:durableId="28174689"/>
+  <w16cid:commentId w16cid:paraId="56DD1916" w16cid:durableId="28330EBA"/>
   <w16cid:commentId w16cid:paraId="766FCC3B" w16cid:durableId="28174690"/>
   <w16cid:commentId w16cid:paraId="049982EF" w16cid:durableId="2820C369"/>
+  <w16cid:commentId w16cid:paraId="30377110" w16cid:durableId="283313EE"/>
 </w16cid:commentsIds>
 </file>
 
 <file path=word/numbering.xml><?xml version="1.0" encoding="utf-8"?>
-<w:numbering xmlns:wpc="http://schemas.microsoft.com/office/word/2010/wordprocessingCanvas" xmlns:cx="http://schemas.microsoft.com/office/drawing/2014/chartex" xmlns:cx1="http://schemas.microsoft.com/office/drawing/2015/9/8/chartex" xmlns:cx2="http://schemas.microsoft.com/office/drawing/2015/10/21/chartex" xmlns:cx3="http://schemas.microsoft.com/office/drawing/2016/5/9/chartex" xmlns:cx4="http://schemas.microsoft.com/office/drawing/2016/5/10/chartex" xmlns:cx5="http://schemas.microsoft.com/office/drawing/2016/5/11/chartex" xmlns:cx6="http://schemas.microsoft.com/office/drawing/2016/5/12/chartex" xmlns:cx7="http://schemas.microsoft.com/office/drawing/2016/5/13/chartex" xmlns:cx8="http://schemas.microsoft.com/office/drawing/2016/5/14/chartex" xmlns:mc="http://schemas.openxmlformats.org/markup-compatibility/2006" xmlns:aink="http://schemas.microsoft.com/office/drawing/2016/ink" xmlns:am3d="http://schemas.microsoft.com/office/drawing/2017/model3d" xmlns:o="urn:schemas-microsoft-com:office:office" xmlns:oel="http://schemas.microsoft.com/office/2019/extlst" xmlns:r="http://schemas.openxmlformats.org/officeDocument/2006/relationships" xmlns:m="http://schemas.openxmlformats.org/officeDocument/2006/math" xmlns:v="urn:schemas-microsoft-com:vml" xmlns:wp14="http://schemas.microsoft.com/office/word/2010/wordprocessingDrawing" xmlns:wp="http://schemas.openxmlformats.org/drawingml/2006/wordprocessingDrawing" xmlns:w10="urn:schemas-microsoft-com:office:word" xmlns:w="http://schemas.openxmlformats.org/wordprocessingml/2006/main" xmlns:w14="http://schemas.microsoft.com/office/word/2010/wordml" xmlns:w15="http://schemas.microsoft.com/office/word/2012/wordml" xmlns:w16cex="http://schemas.microsoft.com/office/word/2018/wordml/cex" xmlns:w16cid="http://schemas.microsoft.com/office/word/2016/wordml/cid" xmlns:w16="http://schemas.microsoft.com/office/word/2018/wordml" xmlns:w16du="http://schemas.microsoft.com/office/word/2023/wordml/word16du" xmlns:w16sdtdh="http://schemas.microsoft.com/office/word/2020/wordml/sdtdatahash" xmlns:w16se="http://schemas.microsoft.com/office/word/2015/wordml/symex" xmlns:wpg="http://schemas.microsoft.com/office/word/2010/wordprocessingGroup" xmlns:wpi="http://schemas.microsoft.com/office/word/2010/wordprocessingInk" xmlns:wne="http://schemas.microsoft.com/office/word/2006/wordml" xmlns:wps="http://schemas.microsoft.com/office/word/2010/wordprocessingShape" mc:Ignorable="w14 w15 w16se w16cid w16 w16cex w16sdtdh wp14">
+<w:numbering xmlns:wpc="http://schemas.microsoft.com/office/word/2010/wordprocessingCanvas" xmlns:cx="http://schemas.microsoft.com/office/drawing/2014/chartex" xmlns:cx1="http://schemas.microsoft.com/office/drawing/2015/9/8/chartex" xmlns:cx2="http://schemas.microsoft.com/office/drawing/2015/10/21/chartex" xmlns:cx3="http://schemas.microsoft.com/office/drawing/2016/5/9/chartex" xmlns:cx4="http://schemas.microsoft.com/office/drawing/2016/5/10/chartex" xmlns:cx5="http://schemas.microsoft.com/office/drawing/2016/5/11/chartex" xmlns:cx6="http://schemas.microsoft.com/office/drawing/2016/5/12/chartex" xmlns:cx7="http://schemas.microsoft.com/office/drawing/2016/5/13/chartex" xmlns:cx8="http://schemas.microsoft.com/office/drawing/2016/5/14/chartex" xmlns:mc="http://schemas.openxmlformats.org/markup-compatibility/2006" xmlns:aink="http://schemas.microsoft.com/office/drawing/2016/ink" xmlns:am3d="http://schemas.microsoft.com/office/drawing/2017/model3d" xmlns:o="urn:schemas-microsoft-com:office:office" xmlns:oel="http://schemas.microsoft.com/office/2019/extlst" xmlns:r="http://schemas.openxmlformats.org/officeDocument/2006/relationships" xmlns:m="http://schemas.openxmlformats.org/officeDocument/2006/math" xmlns:v="urn:schemas-microsoft-com:vml" xmlns:wp14="http://schemas.microsoft.com/office/word/2010/wordprocessingDrawing" xmlns:wp="http://schemas.openxmlformats.org/drawingml/2006/wordprocessingDrawing" xmlns:w10="urn:schemas-microsoft-com:office:word" xmlns:w="http://schemas.openxmlformats.org/wordprocessingml/2006/main" xmlns:w14="http://schemas.microsoft.com/office/word/2010/wordml" xmlns:w15="http://schemas.microsoft.com/office/word/2012/wordml" xmlns:w16cex="http://schemas.microsoft.com/office/word/2018/wordml/cex" xmlns:w16cid="http://schemas.microsoft.com/office/word/2016/wordml/cid" xmlns:w16="http://schemas.microsoft.com/office/word/2018/wordml" xmlns:w16sdtdh="http://schemas.microsoft.com/office/word/2020/wordml/sdtdatahash" xmlns:w16se="http://schemas.microsoft.com/office/word/2015/wordml/symex" xmlns:wpg="http://schemas.microsoft.com/office/word/2010/wordprocessingGroup" xmlns:wpi="http://schemas.microsoft.com/office/word/2010/wordprocessingInk" xmlns:wne="http://schemas.microsoft.com/office/word/2006/wordml" xmlns:wps="http://schemas.microsoft.com/office/word/2010/wordprocessingShape" mc:Ignorable="w14 w15 w16se w16cid w16 w16cex w16sdtdh wp14">
   <w:abstractNum w:abstractNumId="0" w15:restartNumberingAfterBreak="0">
     <w:nsid w:val="27AA6245"/>
     <w:multiLevelType w:val="hybridMultilevel"/>
@@ -5113,7 +5524,7 @@
 </file>
 
 <file path=word/people.xml><?xml version="1.0" encoding="utf-8"?>
-<w15:people xmlns:wpc="http://schemas.microsoft.com/office/word/2010/wordprocessingCanvas" xmlns:cx="http://schemas.microsoft.com/office/drawing/2014/chartex" xmlns:cx1="http://schemas.microsoft.com/office/drawing/2015/9/8/chartex" xmlns:cx2="http://schemas.microsoft.com/office/drawing/2015/10/21/chartex" xmlns:cx3="http://schemas.microsoft.com/office/drawing/2016/5/9/chartex" xmlns:cx4="http://schemas.microsoft.com/office/drawing/2016/5/10/chartex" xmlns:cx5="http://schemas.microsoft.com/office/drawing/2016/5/11/chartex" xmlns:cx6="http://schemas.microsoft.com/office/drawing/2016/5/12/chartex" xmlns:cx7="http://schemas.microsoft.com/office/drawing/2016/5/13/chartex" xmlns:cx8="http://schemas.microsoft.com/office/drawing/2016/5/14/chartex" xmlns:mc="http://schemas.openxmlformats.org/markup-compatibility/2006" xmlns:aink="http://schemas.microsoft.com/office/drawing/2016/ink" xmlns:am3d="http://schemas.microsoft.com/office/drawing/2017/model3d" xmlns:o="urn:schemas-microsoft-com:office:office" xmlns:oel="http://schemas.microsoft.com/office/2019/extlst" xmlns:r="http://schemas.openxmlformats.org/officeDocument/2006/relationships" xmlns:m="http://schemas.openxmlformats.org/officeDocument/2006/math" xmlns:v="urn:schemas-microsoft-com:vml" xmlns:wp14="http://schemas.microsoft.com/office/word/2010/wordprocessingDrawing" xmlns:wp="http://schemas.openxmlformats.org/drawingml/2006/wordprocessingDrawing" xmlns:w10="urn:schemas-microsoft-com:office:word" xmlns:w="http://schemas.openxmlformats.org/wordprocessingml/2006/main" xmlns:w14="http://schemas.microsoft.com/office/word/2010/wordml" xmlns:w15="http://schemas.microsoft.com/office/word/2012/wordml" xmlns:w16cex="http://schemas.microsoft.com/office/word/2018/wordml/cex" xmlns:w16cid="http://schemas.microsoft.com/office/word/2016/wordml/cid" xmlns:w16="http://schemas.microsoft.com/office/word/2018/wordml" xmlns:w16du="http://schemas.microsoft.com/office/word/2023/wordml/word16du" xmlns:w16sdtdh="http://schemas.microsoft.com/office/word/2020/wordml/sdtdatahash" xmlns:w16se="http://schemas.microsoft.com/office/word/2015/wordml/symex" xmlns:wpg="http://schemas.microsoft.com/office/word/2010/wordprocessingGroup" xmlns:wpi="http://schemas.microsoft.com/office/word/2010/wordprocessingInk" xmlns:wne="http://schemas.microsoft.com/office/word/2006/wordml" xmlns:wps="http://schemas.microsoft.com/office/word/2010/wordprocessingShape" mc:Ignorable="w14 w15 w16se w16cid w16 w16cex w16sdtdh wp14">
+<w15:people xmlns:wpc="http://schemas.microsoft.com/office/word/2010/wordprocessingCanvas" xmlns:cx="http://schemas.microsoft.com/office/drawing/2014/chartex" xmlns:cx1="http://schemas.microsoft.com/office/drawing/2015/9/8/chartex" xmlns:cx2="http://schemas.microsoft.com/office/drawing/2015/10/21/chartex" xmlns:cx3="http://schemas.microsoft.com/office/drawing/2016/5/9/chartex" xmlns:cx4="http://schemas.microsoft.com/office/drawing/2016/5/10/chartex" xmlns:cx5="http://schemas.microsoft.com/office/drawing/2016/5/11/chartex" xmlns:cx6="http://schemas.microsoft.com/office/drawing/2016/5/12/chartex" xmlns:cx7="http://schemas.microsoft.com/office/drawing/2016/5/13/chartex" xmlns:cx8="http://schemas.microsoft.com/office/drawing/2016/5/14/chartex" xmlns:mc="http://schemas.openxmlformats.org/markup-compatibility/2006" xmlns:aink="http://schemas.microsoft.com/office/drawing/2016/ink" xmlns:am3d="http://schemas.microsoft.com/office/drawing/2017/model3d" xmlns:o="urn:schemas-microsoft-com:office:office" xmlns:oel="http://schemas.microsoft.com/office/2019/extlst" xmlns:r="http://schemas.openxmlformats.org/officeDocument/2006/relationships" xmlns:m="http://schemas.openxmlformats.org/officeDocument/2006/math" xmlns:v="urn:schemas-microsoft-com:vml" xmlns:wp14="http://schemas.microsoft.com/office/word/2010/wordprocessingDrawing" xmlns:wp="http://schemas.openxmlformats.org/drawingml/2006/wordprocessingDrawing" xmlns:w10="urn:schemas-microsoft-com:office:word" xmlns:w="http://schemas.openxmlformats.org/wordprocessingml/2006/main" xmlns:w14="http://schemas.microsoft.com/office/word/2010/wordml" xmlns:w15="http://schemas.microsoft.com/office/word/2012/wordml" xmlns:w16cex="http://schemas.microsoft.com/office/word/2018/wordml/cex" xmlns:w16cid="http://schemas.microsoft.com/office/word/2016/wordml/cid" xmlns:w16="http://schemas.microsoft.com/office/word/2018/wordml" xmlns:w16sdtdh="http://schemas.microsoft.com/office/word/2020/wordml/sdtdatahash" xmlns:w16se="http://schemas.microsoft.com/office/word/2015/wordml/symex" xmlns:wpg="http://schemas.microsoft.com/office/word/2010/wordprocessingGroup" xmlns:wpi="http://schemas.microsoft.com/office/word/2010/wordprocessingInk" xmlns:wne="http://schemas.microsoft.com/office/word/2006/wordml" xmlns:wps="http://schemas.microsoft.com/office/word/2010/wordprocessingShape" mc:Ignorable="w14 w15 w16se w16cid w16 w16cex w16sdtdh wp14">
   <w15:person w15:author="Diego S">
     <w15:presenceInfo w15:providerId="Windows Live" w15:userId="62d18f2ae35ef75f"/>
   </w15:person>

</xml_diff>